<commit_message>
Rename specieswiseSteady State Simlation
</commit_message>
<xml_diff>
--- a/GrowthRateAndN.docx
+++ b/GrowthRateAndN.docx
@@ -1087,10 +1087,53 @@
         <w:rPr>
           <w:rFonts w:eastAsiaTheme="minorEastAsia"/>
         </w:rPr>
-        <w:t xml:space="preserve">From our preliminary studies, we noticed that the presence of higher order interaction help to stabilize the community. The effect becomes more apparent when more species participated in the community. </w:t>
+        <w:t xml:space="preserve">From our preliminary studies, we noticed that the presence of higher order interaction </w:t>
+      </w:r>
+      <w:r>
+        <w:rPr>
+          <w:rFonts w:eastAsiaTheme="minorEastAsia"/>
+        </w:rPr>
+        <w:t xml:space="preserve">(HOI) </w:t>
+      </w:r>
+      <w:r>
+        <w:rPr>
+          <w:rFonts w:eastAsiaTheme="minorEastAsia"/>
+        </w:rPr>
+        <w:t>help</w:t>
+      </w:r>
+      <w:r>
+        <w:rPr>
+          <w:rFonts w:eastAsiaTheme="minorEastAsia"/>
+        </w:rPr>
+        <w:t>s</w:t>
+      </w:r>
+      <w:r>
+        <w:rPr>
+          <w:rFonts w:eastAsiaTheme="minorEastAsia"/>
+        </w:rPr>
+        <w:t xml:space="preserve"> to stabilize the community. The effect becomes more apparent when more species participated in the community. </w:t>
+      </w:r>
+      <w:r>
+        <w:rPr>
+          <w:rFonts w:eastAsiaTheme="minorEastAsia"/>
+        </w:rPr>
+        <w:t>This forms</w:t>
       </w:r>
       <w:bookmarkStart w:id="0" w:name="_GoBack"/>
       <w:bookmarkEnd w:id="0"/>
+      <w:r>
+        <w:rPr>
+          <w:rFonts w:eastAsiaTheme="minorEastAsia"/>
+        </w:rPr>
+        <w:t xml:space="preserve"> our first hypothesis.</w:t>
+      </w:r>
+    </w:p>
+    <w:p>
+      <w:pPr>
+        <w:rPr>
+          <w:rFonts w:eastAsiaTheme="minorEastAsia"/>
+        </w:rPr>
+      </w:pPr>
     </w:p>
     <w:p>
       <w:pPr>

</xml_diff>